<commit_message>
New translations email 10-1 [template] partner email – thank you email (without photos).docx (German)
</commit_message>
<xml_diff>
--- a/public/email/crowdin/translations/de/Email 10-1 [TEMPLATE] Partner email – thank you email (without photos).docx
+++ b/public/email/crowdin/translations/de/Email 10-1 [TEMPLATE] Partner email – thank you email (without photos).docx
@@ -45,7 +45,7 @@
         <w:pStyle w:val="P68B1DB1-Normal2"/>
       </w:pPr>
       <w:r>
-        <w:t>English</w:t>
+        <w:t>Englisch</w:t>
       </w:r>
     </w:p>
     <w:p/>
@@ -170,7 +170,7 @@
       <w:bookmarkStart w:colFirst="0" w:colLast="0" w:name="_pn640rj848nk" w:id="1"/>
       <w:bookmarkEnd w:id="1"/>
       <w:r>
-        <w:t xml:space="preserve">You made our event a success! 🎉</w:t>
+        <w:t xml:space="preserve">Sie haben unsere Veranstaltung zu einem Erfolg gemacht! 🎉</w:t>
       </w:r>
     </w:p>
     <w:p/>
@@ -218,7 +218,7 @@
         <w:t>[COUNTRY]</w:t>
       </w:r>
       <w:r>
-        <w:t xml:space="preserve">. We hope you had a great time, and it was a pleasure getting to know you!</w:t>
+        <w:t xml:space="preserve">. Wir hoffen, Sie hatten eine schöne Zeit und es war uns ein Vergnügen, Sie kennen zu lernen!</w:t>
       </w:r>
     </w:p>
     <w:p/>
@@ -359,12 +359,12 @@
                 <wp:inline distB="114300" distT="114300" distL="114300" distR="114300">
                   <wp:extent cx="642004" cy="650235"/>
                   <wp:effectExtent b="0" l="0" r="0" t="0"/>
-                  <wp:docPr id="1" name="image3.png"/>
+                  <wp:docPr id="1" name="Bild3.png"/>
                   <a:graphic>
                     <a:graphicData uri="http://schemas.openxmlformats.org/drawingml/2006/picture">
                       <pic:pic>
                         <pic:nvPicPr>
-                          <pic:cNvPr id="0" name="image3.png"/>
+                          <pic:cNvPr id="0" name="Bild3.png"/>
                           <pic:cNvPicPr preferRelativeResize="0"/>
                         </pic:nvPicPr>
                         <pic:blipFill>
@@ -417,12 +417,12 @@
                 <wp:inline distB="114300" distT="114300" distL="114300" distR="114300">
                   <wp:extent cx="708475" cy="716910"/>
                   <wp:effectExtent b="0" l="0" r="0" t="0"/>
-                  <wp:docPr id="3" name="image1.png"/>
+                  <wp:docPr id="3" name="bild1.png"/>
                   <a:graphic>
                     <a:graphicData uri="http://schemas.openxmlformats.org/drawingml/2006/picture">
                       <pic:pic>
                         <pic:nvPicPr>
-                          <pic:cNvPr id="0" name="image1.png"/>
+                          <pic:cNvPr id="0" name="bild1.png"/>
                           <pic:cNvPicPr preferRelativeResize="0"/>
                         </pic:nvPicPr>
                         <pic:blipFill>
@@ -452,7 +452,7 @@
     </w:tbl>
     <w:p>
       <w:r>
-        <w:t xml:space="preserve">We hope the event inspired you as much as it did us, and let’s keep growing together!</w:t>
+        <w:t xml:space="preserve">Wir hoffen, die Veranstaltung hat Sie genauso inspiriert wie uns, und lassen Sie uns gemeinsam weiter wachsen!</w:t>
       </w:r>
     </w:p>
     <w:p/>

</xml_diff>